<commit_message>
Update dokumentacji (przypadki użycia)
</commit_message>
<xml_diff>
--- a/Bachowski_Honca_Misiuna_specyfikacja.docx
+++ b/Bachowski_Honca_Misiuna_specyfikacja.docx
@@ -663,8 +663,6 @@
         </w:rPr>
         <w:t xml:space="preserve"> – dane o ćwiczeniu (jego nazwa, ilość spalanych kalorii, czas trwania, zaangażowane partie mięśniowe, rodzaj ćwiczenia)</w:t>
       </w:r>
-      <w:bookmarkStart w:id="0" w:name="_GoBack"/>
-      <w:bookmarkEnd w:id="0"/>
     </w:p>
     <w:p>
       <w:pPr>
@@ -1414,6 +1412,54 @@
         </w:rPr>
         <w:t>- możliwość edycji szczegółów poszczególnych ćwiczeń</w:t>
       </w:r>
+    </w:p>
+    <w:p>
+      <w:pPr>
+        <w:rPr>
+          <w:bCs/>
+          <w:iCs/>
+          <w:sz w:val="24"/>
+          <w:szCs w:val="24"/>
+        </w:rPr>
+      </w:pPr>
+    </w:p>
+    <w:p>
+      <w:pPr>
+        <w:rPr>
+          <w:bCs/>
+          <w:iCs/>
+          <w:sz w:val="40"/>
+          <w:szCs w:val="40"/>
+        </w:rPr>
+      </w:pPr>
+      <w:r>
+        <w:rPr>
+          <w:bCs/>
+          <w:iCs/>
+          <w:sz w:val="40"/>
+          <w:szCs w:val="40"/>
+        </w:rPr>
+        <w:t>Przypadki użycia</w:t>
+      </w:r>
+      <w:r>
+        <w:rPr>
+          <w:bCs/>
+          <w:iCs/>
+          <w:sz w:val="40"/>
+          <w:szCs w:val="40"/>
+        </w:rPr>
+        <w:t>:</w:t>
+      </w:r>
+    </w:p>
+    <w:p>
+      <w:pPr>
+        <w:rPr>
+          <w:bCs/>
+          <w:iCs/>
+          <w:sz w:val="24"/>
+          <w:szCs w:val="24"/>
+        </w:rPr>
+      </w:pPr>
       <w:r>
         <w:rPr>
           <w:bCs/>
@@ -1493,6 +1539,223 @@
           </mc:Fallback>
         </mc:AlternateContent>
       </w:r>
+      <w:r>
+        <w:rPr>
+          <w:bCs/>
+          <w:iCs/>
+          <w:sz w:val="24"/>
+          <w:szCs w:val="24"/>
+        </w:rPr>
+        <w:t>1. Użytkownik chce sprawdzić trening na konkretny dzień planu treningowego.</w:t>
+      </w:r>
+    </w:p>
+    <w:p>
+      <w:pPr>
+        <w:rPr>
+          <w:bCs/>
+          <w:iCs/>
+          <w:sz w:val="24"/>
+          <w:szCs w:val="24"/>
+        </w:rPr>
+      </w:pPr>
+      <w:r>
+        <w:rPr>
+          <w:bCs/>
+          <w:iCs/>
+          <w:sz w:val="24"/>
+          <w:szCs w:val="24"/>
+        </w:rPr>
+        <w:t>Użytkownik przed przystąpieniem do akcji musi mieć aktywne konto w systemie oraz przypisany plan treningowy.</w:t>
+      </w:r>
+    </w:p>
+    <w:p>
+      <w:pPr>
+        <w:rPr>
+          <w:bCs/>
+          <w:iCs/>
+          <w:sz w:val="24"/>
+          <w:szCs w:val="24"/>
+        </w:rPr>
+      </w:pPr>
+      <w:r>
+        <w:rPr>
+          <w:bCs/>
+          <w:iCs/>
+          <w:sz w:val="24"/>
+          <w:szCs w:val="24"/>
+        </w:rPr>
+        <w:t>Użytkownik loguje się do aplikacji za pomocą swojego adresu e-mail i hasła, uzyskując dostęp do panelu użytkownika. W panelu użytkownika wpisuje datę dnia treningowego lub wybiera dzień z kalendarza i zatwierdza wybór przyciskiem. Po wykonaniu akcji wyświetla się żądany przez niego plan na dany dzień treningowy.</w:t>
+      </w:r>
+    </w:p>
+    <w:p>
+      <w:pPr>
+        <w:rPr>
+          <w:bCs/>
+          <w:iCs/>
+          <w:sz w:val="24"/>
+          <w:szCs w:val="24"/>
+        </w:rPr>
+      </w:pPr>
+    </w:p>
+    <w:p>
+      <w:pPr>
+        <w:rPr>
+          <w:bCs/>
+          <w:iCs/>
+          <w:sz w:val="24"/>
+          <w:szCs w:val="24"/>
+        </w:rPr>
+      </w:pPr>
+      <w:r>
+        <w:rPr>
+          <w:bCs/>
+          <w:iCs/>
+          <w:sz w:val="24"/>
+          <w:szCs w:val="24"/>
+        </w:rPr>
+        <w:t>2. Trener chce przypisać użytkownikowi istniejący już w aplikacji plan treningowy.</w:t>
+      </w:r>
+    </w:p>
+    <w:p>
+      <w:pPr>
+        <w:rPr>
+          <w:bCs/>
+          <w:iCs/>
+          <w:sz w:val="24"/>
+          <w:szCs w:val="24"/>
+        </w:rPr>
+      </w:pPr>
+      <w:r>
+        <w:rPr>
+          <w:bCs/>
+          <w:iCs/>
+          <w:sz w:val="24"/>
+          <w:szCs w:val="24"/>
+        </w:rPr>
+        <w:t>Trener loguje się do aplikacji za pomocą swojego adresu e-mail i hasła, uzyskując dostęp do panelu trenera. W panelu trenera wybiera użytkownika który jest jego podopiecznym</w:t>
+      </w:r>
+      <w:r>
+        <w:rPr>
+          <w:bCs/>
+          <w:iCs/>
+          <w:sz w:val="24"/>
+          <w:szCs w:val="24"/>
+        </w:rPr>
+        <w:t>, a następnie wybiera opcję „</w:t>
+      </w:r>
+      <w:r>
+        <w:rPr>
+          <w:bCs/>
+          <w:iCs/>
+          <w:sz w:val="24"/>
+          <w:szCs w:val="24"/>
+        </w:rPr>
+        <w:t>przypisz plan treningowy</w:t>
+      </w:r>
+      <w:r>
+        <w:rPr>
+          <w:bCs/>
+          <w:iCs/>
+          <w:sz w:val="24"/>
+          <w:szCs w:val="24"/>
+        </w:rPr>
+        <w:t>”. W wyświetlonym oknie wybiera wcześniej dodany plan z listy dostępnych planów treningowych i zatwierdza wybór przyciskiem.</w:t>
+      </w:r>
+    </w:p>
+    <w:p>
+      <w:pPr>
+        <w:rPr>
+          <w:bCs/>
+          <w:iCs/>
+          <w:sz w:val="24"/>
+          <w:szCs w:val="24"/>
+        </w:rPr>
+      </w:pPr>
+    </w:p>
+    <w:p>
+      <w:pPr>
+        <w:rPr>
+          <w:bCs/>
+          <w:iCs/>
+          <w:sz w:val="24"/>
+          <w:szCs w:val="24"/>
+        </w:rPr>
+      </w:pPr>
+      <w:r>
+        <w:rPr>
+          <w:bCs/>
+          <w:iCs/>
+          <w:sz w:val="24"/>
+          <w:szCs w:val="24"/>
+        </w:rPr>
+        <w:t xml:space="preserve">3. Trener </w:t>
+      </w:r>
+      <w:r>
+        <w:rPr>
+          <w:bCs/>
+          <w:iCs/>
+          <w:sz w:val="24"/>
+          <w:szCs w:val="24"/>
+        </w:rPr>
+        <w:t>chce dodać trening do aplikacji.</w:t>
+      </w:r>
+    </w:p>
+    <w:p>
+      <w:pPr>
+        <w:rPr>
+          <w:bCs/>
+          <w:iCs/>
+          <w:sz w:val="24"/>
+          <w:szCs w:val="24"/>
+        </w:rPr>
+      </w:pPr>
+      <w:r>
+        <w:rPr>
+          <w:bCs/>
+          <w:iCs/>
+          <w:sz w:val="24"/>
+          <w:szCs w:val="24"/>
+        </w:rPr>
+        <w:t>Trener loguje się do aplikacji za pomocą swojego adresu e-mail i hasła,</w:t>
+      </w:r>
+      <w:r>
+        <w:rPr>
+          <w:bCs/>
+          <w:iCs/>
+          <w:sz w:val="24"/>
+          <w:szCs w:val="24"/>
+        </w:rPr>
+        <w:t xml:space="preserve"> </w:t>
+      </w:r>
+      <w:r>
+        <w:rPr>
+          <w:bCs/>
+          <w:iCs/>
+          <w:sz w:val="24"/>
+          <w:szCs w:val="24"/>
+        </w:rPr>
+        <w:t>uzyskując dostęp do panelu trenera.</w:t>
+      </w:r>
+      <w:r>
+        <w:rPr>
+          <w:bCs/>
+          <w:iCs/>
+          <w:sz w:val="24"/>
+          <w:szCs w:val="24"/>
+        </w:rPr>
+        <w:t xml:space="preserve"> W panelu trenera wybiera opcję „dodaj trening”. W wyświetlonym oknie posiada możliwość dodania do treningu ćwiczeń</w:t>
+      </w:r>
+      <w:r>
+        <w:rPr>
+          <w:bCs/>
+          <w:iCs/>
+          <w:sz w:val="24"/>
+          <w:szCs w:val="24"/>
+        </w:rPr>
+        <w:t xml:space="preserve"> z listy dostępnej w aplikacji, ustalenie ilości serii i powtórzeń każdego ćwiczenia w treningu. Całość zatwierdza przyciskiem, co powoduje zapisanie treningu w aplikacji.</w:t>
+      </w:r>
+      <w:bookmarkStart w:id="0" w:name="_GoBack"/>
+      <w:bookmarkEnd w:id="0"/>
     </w:p>
     <w:sectPr>
       <w:pgSz w:w="11906" w:h="16838"/>
@@ -2408,7 +2671,7 @@
   <a:extraClrSchemeLst/>
   <a:extLst>
     <a:ext uri="{05A4C25C-085E-4340-85A3-A5531E510DB2}">
-      <thm15:themeFamily xmlns="" xmlns:thm15="http://schemas.microsoft.com/office/thememl/2012/main" name="Office Theme" id="{62F939B6-93AF-4DB8-9C6B-D6C7DFDC589F}" vid="{4A3C46E8-61CC-4603-A589-7422A47A8E4A}"/>
+      <thm15:themeFamily xmlns:thm15="http://schemas.microsoft.com/office/thememl/2012/main" xmlns="" name="Office Theme" id="{62F939B6-93AF-4DB8-9C6B-D6C7DFDC589F}" vid="{4A3C46E8-61CC-4603-A589-7422A47A8E4A}"/>
     </a:ext>
   </a:extLst>
 </a:theme>
@@ -2419,7 +2682,7 @@
 </file>
 
 <file path=customXml/itemProps1.xml><?xml version="1.0" encoding="utf-8"?>
-<ds:datastoreItem xmlns:ds="http://schemas.openxmlformats.org/officeDocument/2006/customXml" ds:itemID="{5902C261-F1A4-4F65-B914-0981582E7256}">
+<ds:datastoreItem xmlns:ds="http://schemas.openxmlformats.org/officeDocument/2006/customXml" ds:itemID="{DCAB2441-73B9-4254-B193-878A1554748F}">
   <ds:schemaRefs>
     <ds:schemaRef ds:uri="http://schemas.openxmlformats.org/officeDocument/2006/bibliography"/>
   </ds:schemaRefs>

</xml_diff>